<commit_message>
doc mostly done and most code done. need to document
</commit_message>
<xml_diff>
--- a/Final/DesignDoc.docx
+++ b/Final/DesignDoc.docx
@@ -23,6 +23,42 @@
       <w:pPr>
         <w:pStyle w:val="ListParagraph"/>
         <w:numPr>
+          <w:ilvl w:val="1"/>
+          <w:numId w:val="1"/>
+        </w:numPr>
+      </w:pPr>
+      <w:r>
+        <w:t>Name</w:t>
+      </w:r>
+    </w:p>
+    <w:p>
+      <w:pPr>
+        <w:pStyle w:val="ListParagraph"/>
+        <w:numPr>
+          <w:ilvl w:val="1"/>
+          <w:numId w:val="1"/>
+        </w:numPr>
+      </w:pPr>
+      <w:r>
+        <w:t>SSN</w:t>
+      </w:r>
+    </w:p>
+    <w:p>
+      <w:pPr>
+        <w:pStyle w:val="ListParagraph"/>
+        <w:numPr>
+          <w:ilvl w:val="1"/>
+          <w:numId w:val="1"/>
+        </w:numPr>
+      </w:pPr>
+      <w:r>
+        <w:t>Accounts</w:t>
+      </w:r>
+    </w:p>
+    <w:p>
+      <w:pPr>
+        <w:pStyle w:val="ListParagraph"/>
+        <w:numPr>
           <w:ilvl w:val="0"/>
           <w:numId w:val="1"/>
         </w:numPr>
@@ -32,8 +68,28 @@
       </w:r>
     </w:p>
     <w:p>
+      <w:pPr>
+        <w:pStyle w:val="ListParagraph"/>
+        <w:numPr>
+          <w:ilvl w:val="1"/>
+          <w:numId w:val="1"/>
+        </w:numPr>
+      </w:pPr>
+      <w:proofErr w:type="spellStart"/>
+      <w:r>
+        <w:t>AddAccount</w:t>
+      </w:r>
+      <w:proofErr w:type="spellEnd"/>
+    </w:p>
+    <w:p>
       <w:r>
         <w:t>Class Account</w:t>
+      </w:r>
+    </w:p>
+    <w:p>
+      <w:r>
+        <w:tab/>
+        <w:t>Inherits Customer</w:t>
       </w:r>
     </w:p>
     <w:p>
@@ -52,6 +108,18 @@
       <w:pPr>
         <w:pStyle w:val="ListParagraph"/>
         <w:numPr>
+          <w:ilvl w:val="1"/>
+          <w:numId w:val="2"/>
+        </w:numPr>
+      </w:pPr>
+      <w:r>
+        <w:t>Balance</w:t>
+      </w:r>
+    </w:p>
+    <w:p>
+      <w:pPr>
+        <w:pStyle w:val="ListParagraph"/>
+        <w:numPr>
           <w:ilvl w:val="0"/>
           <w:numId w:val="2"/>
         </w:numPr>
@@ -59,6 +127,268 @@
       <w:r>
         <w:t>Methods</w:t>
       </w:r>
+    </w:p>
+    <w:p>
+      <w:pPr>
+        <w:pStyle w:val="ListParagraph"/>
+        <w:numPr>
+          <w:ilvl w:val="1"/>
+          <w:numId w:val="2"/>
+        </w:numPr>
+      </w:pPr>
+      <w:r>
+        <w:t>Check Balance</w:t>
+      </w:r>
+    </w:p>
+    <w:p>
+      <w:pPr>
+        <w:pStyle w:val="ListParagraph"/>
+        <w:numPr>
+          <w:ilvl w:val="1"/>
+          <w:numId w:val="2"/>
+        </w:numPr>
+      </w:pPr>
+      <w:r>
+        <w:t>Deposit</w:t>
+      </w:r>
+    </w:p>
+    <w:p>
+      <w:pPr>
+        <w:pStyle w:val="ListParagraph"/>
+        <w:numPr>
+          <w:ilvl w:val="1"/>
+          <w:numId w:val="2"/>
+        </w:numPr>
+      </w:pPr>
+      <w:r>
+        <w:t>Withdraw</w:t>
+      </w:r>
+    </w:p>
+    <w:p>
+      <w:pPr>
+        <w:pStyle w:val="ListParagraph"/>
+        <w:numPr>
+          <w:ilvl w:val="1"/>
+          <w:numId w:val="2"/>
+        </w:numPr>
+      </w:pPr>
+      <w:r>
+        <w:t>Transfer</w:t>
+      </w:r>
+    </w:p>
+    <w:p>
+      <w:r>
+        <w:t>Class Savings</w:t>
+      </w:r>
+    </w:p>
+    <w:p>
+      <w:pPr>
+        <w:pStyle w:val="ListParagraph"/>
+        <w:numPr>
+          <w:ilvl w:val="0"/>
+          <w:numId w:val="3"/>
+        </w:numPr>
+      </w:pPr>
+      <w:r>
+        <w:t>Inherits account</w:t>
+      </w:r>
+    </w:p>
+    <w:p>
+      <w:pPr>
+        <w:pStyle w:val="ListParagraph"/>
+        <w:numPr>
+          <w:ilvl w:val="0"/>
+          <w:numId w:val="3"/>
+        </w:numPr>
+      </w:pPr>
+      <w:r>
+        <w:t>Checks deposits against minimum</w:t>
+      </w:r>
+    </w:p>
+    <w:p>
+      <w:pPr>
+        <w:pStyle w:val="ListParagraph"/>
+        <w:numPr>
+          <w:ilvl w:val="0"/>
+          <w:numId w:val="3"/>
+        </w:numPr>
+      </w:pPr>
+      <w:r>
+        <w:t>Properties</w:t>
+      </w:r>
+    </w:p>
+    <w:p>
+      <w:pPr>
+        <w:pStyle w:val="ListParagraph"/>
+        <w:numPr>
+          <w:ilvl w:val="1"/>
+          <w:numId w:val="3"/>
+        </w:numPr>
+      </w:pPr>
+      <w:r>
+        <w:t>inherited</w:t>
+      </w:r>
+    </w:p>
+    <w:p>
+      <w:pPr>
+        <w:pStyle w:val="ListParagraph"/>
+        <w:numPr>
+          <w:ilvl w:val="0"/>
+          <w:numId w:val="3"/>
+        </w:numPr>
+      </w:pPr>
+      <w:r>
+        <w:t>Methods</w:t>
+      </w:r>
+    </w:p>
+    <w:p>
+      <w:pPr>
+        <w:pStyle w:val="ListParagraph"/>
+        <w:numPr>
+          <w:ilvl w:val="1"/>
+          <w:numId w:val="3"/>
+        </w:numPr>
+      </w:pPr>
+      <w:r>
+        <w:t>Deposit</w:t>
+      </w:r>
+    </w:p>
+    <w:p>
+      <w:pPr>
+        <w:pStyle w:val="ListParagraph"/>
+        <w:numPr>
+          <w:ilvl w:val="1"/>
+          <w:numId w:val="3"/>
+        </w:numPr>
+      </w:pPr>
+      <w:r>
+        <w:t>Withdraw (inherited)</w:t>
+      </w:r>
+    </w:p>
+    <w:p>
+      <w:pPr>
+        <w:pStyle w:val="ListParagraph"/>
+        <w:numPr>
+          <w:ilvl w:val="1"/>
+          <w:numId w:val="3"/>
+        </w:numPr>
+      </w:pPr>
+      <w:r>
+        <w:t>Transfer(inherited)</w:t>
+      </w:r>
+    </w:p>
+    <w:p>
+      <w:pPr>
+        <w:pStyle w:val="ListParagraph"/>
+        <w:ind w:left="1440"/>
+      </w:pPr>
+    </w:p>
+    <w:p>
+      <w:r>
+        <w:t>Class Checking</w:t>
+      </w:r>
+    </w:p>
+    <w:p>
+      <w:pPr>
+        <w:pStyle w:val="ListParagraph"/>
+        <w:numPr>
+          <w:ilvl w:val="0"/>
+          <w:numId w:val="5"/>
+        </w:numPr>
+      </w:pPr>
+      <w:r>
+        <w:t>inherits account</w:t>
+      </w:r>
+    </w:p>
+    <w:p>
+      <w:pPr>
+        <w:pStyle w:val="ListParagraph"/>
+        <w:numPr>
+          <w:ilvl w:val="0"/>
+          <w:numId w:val="5"/>
+        </w:numPr>
+      </w:pPr>
+      <w:r>
+        <w:t>checks withdrawals against funds and assesses fee</w:t>
+      </w:r>
+    </w:p>
+    <w:p>
+      <w:pPr>
+        <w:pStyle w:val="ListParagraph"/>
+        <w:numPr>
+          <w:ilvl w:val="0"/>
+          <w:numId w:val="4"/>
+        </w:numPr>
+      </w:pPr>
+      <w:r>
+        <w:t>Properties</w:t>
+      </w:r>
+    </w:p>
+    <w:p>
+      <w:pPr>
+        <w:pStyle w:val="ListParagraph"/>
+        <w:numPr>
+          <w:ilvl w:val="1"/>
+          <w:numId w:val="4"/>
+        </w:numPr>
+      </w:pPr>
+      <w:r>
+        <w:t>inherited</w:t>
+      </w:r>
+    </w:p>
+    <w:p>
+      <w:pPr>
+        <w:pStyle w:val="ListParagraph"/>
+        <w:numPr>
+          <w:ilvl w:val="0"/>
+          <w:numId w:val="4"/>
+        </w:numPr>
+      </w:pPr>
+      <w:r>
+        <w:t>Methods</w:t>
+      </w:r>
+    </w:p>
+    <w:p>
+      <w:pPr>
+        <w:pStyle w:val="ListParagraph"/>
+        <w:numPr>
+          <w:ilvl w:val="1"/>
+          <w:numId w:val="4"/>
+        </w:numPr>
+      </w:pPr>
+      <w:r>
+        <w:t>Deposit (inherited)</w:t>
+      </w:r>
+    </w:p>
+    <w:p>
+      <w:pPr>
+        <w:pStyle w:val="ListParagraph"/>
+        <w:numPr>
+          <w:ilvl w:val="1"/>
+          <w:numId w:val="4"/>
+        </w:numPr>
+      </w:pPr>
+      <w:r>
+        <w:t>Withdraw</w:t>
+      </w:r>
+    </w:p>
+    <w:p>
+      <w:pPr>
+        <w:pStyle w:val="ListParagraph"/>
+        <w:numPr>
+          <w:ilvl w:val="1"/>
+          <w:numId w:val="4"/>
+        </w:numPr>
+      </w:pPr>
+      <w:r>
+        <w:t>Transfer(inherited)</w:t>
+      </w:r>
+    </w:p>
+    <w:p>
+      <w:pPr>
+        <w:pStyle w:val="ListParagraph"/>
+        <w:ind w:left="1440"/>
+      </w:pPr>
     </w:p>
     <w:sectPr>
       <w:pgSz w:w="12240" w:h="15840"/>
@@ -73,6 +403,345 @@
 <file path=word/numbering.xml><?xml version="1.0" encoding="utf-8"?>
 <w:numbering xmlns:wpc="http://schemas.microsoft.com/office/word/2010/wordprocessingCanvas" xmlns:cx="http://schemas.microsoft.com/office/drawing/2014/chartex" xmlns:cx1="http://schemas.microsoft.com/office/drawing/2015/9/8/chartex" xmlns:cx2="http://schemas.microsoft.com/office/drawing/2015/10/21/chartex" xmlns:cx3="http://schemas.microsoft.com/office/drawing/2016/5/9/chartex" xmlns:cx4="http://schemas.microsoft.com/office/drawing/2016/5/10/chartex" xmlns:cx5="http://schemas.microsoft.com/office/drawing/2016/5/11/chartex" xmlns:cx6="http://schemas.microsoft.com/office/drawing/2016/5/12/chartex" xmlns:cx7="http://schemas.microsoft.com/office/drawing/2016/5/13/chartex" xmlns:cx8="http://schemas.microsoft.com/office/drawing/2016/5/14/chartex" xmlns:mc="http://schemas.openxmlformats.org/markup-compatibility/2006" xmlns:aink="http://schemas.microsoft.com/office/drawing/2016/ink" xmlns:am3d="http://schemas.microsoft.com/office/drawing/2017/model3d" xmlns:o="urn:schemas-microsoft-com:office:office" xmlns:r="http://schemas.openxmlformats.org/officeDocument/2006/relationships" xmlns:m="http://schemas.openxmlformats.org/officeDocument/2006/math" xmlns:v="urn:schemas-microsoft-com:vml" xmlns:wp14="http://schemas.microsoft.com/office/word/2010/wordprocessingDrawing" xmlns:wp="http://schemas.openxmlformats.org/drawingml/2006/wordprocessingDrawing" xmlns:w10="urn:schemas-microsoft-com:office:word" xmlns:w="http://schemas.openxmlformats.org/wordprocessingml/2006/main" xmlns:w14="http://schemas.microsoft.com/office/word/2010/wordml" xmlns:w15="http://schemas.microsoft.com/office/word/2012/wordml" xmlns:w16cex="http://schemas.microsoft.com/office/word/2018/wordml/cex" xmlns:w16cid="http://schemas.microsoft.com/office/word/2016/wordml/cid" xmlns:w16="http://schemas.microsoft.com/office/word/2018/wordml" xmlns:w16se="http://schemas.microsoft.com/office/word/2015/wordml/symex" xmlns:wpg="http://schemas.microsoft.com/office/word/2010/wordprocessingGroup" xmlns:wpi="http://schemas.microsoft.com/office/word/2010/wordprocessingInk" xmlns:wne="http://schemas.microsoft.com/office/word/2006/wordml" xmlns:wps="http://schemas.microsoft.com/office/word/2010/wordprocessingShape" mc:Ignorable="w14 w15 w16se w16cid w16 w16cex wp14">
   <w:abstractNum w:abstractNumId="0" w15:restartNumberingAfterBreak="0">
+    <w:nsid w:val="3DEF430F"/>
+    <w:multiLevelType w:val="hybridMultilevel"/>
+    <w:tmpl w:val="8DC42AFC"/>
+    <w:lvl w:ilvl="0" w:tplc="04090001">
+      <w:start w:val="1"/>
+      <w:numFmt w:val="bullet"/>
+      <w:lvlText w:val=""/>
+      <w:lvlJc w:val="left"/>
+      <w:pPr>
+        <w:ind w:left="720" w:hanging="360"/>
+      </w:pPr>
+      <w:rPr>
+        <w:rFonts w:ascii="Symbol" w:hAnsi="Symbol" w:cs="Symbol" w:hint="default"/>
+      </w:rPr>
+    </w:lvl>
+    <w:lvl w:ilvl="1" w:tplc="04090003">
+      <w:start w:val="1"/>
+      <w:numFmt w:val="bullet"/>
+      <w:lvlText w:val="o"/>
+      <w:lvlJc w:val="left"/>
+      <w:pPr>
+        <w:ind w:left="1440" w:hanging="360"/>
+      </w:pPr>
+      <w:rPr>
+        <w:rFonts w:ascii="Courier New" w:hAnsi="Courier New" w:cs="Courier New" w:hint="default"/>
+      </w:rPr>
+    </w:lvl>
+    <w:lvl w:ilvl="2" w:tplc="04090005" w:tentative="1">
+      <w:start w:val="1"/>
+      <w:numFmt w:val="bullet"/>
+      <w:lvlText w:val=""/>
+      <w:lvlJc w:val="left"/>
+      <w:pPr>
+        <w:ind w:left="2160" w:hanging="360"/>
+      </w:pPr>
+      <w:rPr>
+        <w:rFonts w:ascii="Wingdings" w:hAnsi="Wingdings" w:cs="Wingdings" w:hint="default"/>
+      </w:rPr>
+    </w:lvl>
+    <w:lvl w:ilvl="3" w:tplc="04090001" w:tentative="1">
+      <w:start w:val="1"/>
+      <w:numFmt w:val="bullet"/>
+      <w:lvlText w:val=""/>
+      <w:lvlJc w:val="left"/>
+      <w:pPr>
+        <w:ind w:left="2880" w:hanging="360"/>
+      </w:pPr>
+      <w:rPr>
+        <w:rFonts w:ascii="Symbol" w:hAnsi="Symbol" w:cs="Symbol" w:hint="default"/>
+      </w:rPr>
+    </w:lvl>
+    <w:lvl w:ilvl="4" w:tplc="04090003" w:tentative="1">
+      <w:start w:val="1"/>
+      <w:numFmt w:val="bullet"/>
+      <w:lvlText w:val="o"/>
+      <w:lvlJc w:val="left"/>
+      <w:pPr>
+        <w:ind w:left="3600" w:hanging="360"/>
+      </w:pPr>
+      <w:rPr>
+        <w:rFonts w:ascii="Courier New" w:hAnsi="Courier New" w:cs="Courier New" w:hint="default"/>
+      </w:rPr>
+    </w:lvl>
+    <w:lvl w:ilvl="5" w:tplc="04090005" w:tentative="1">
+      <w:start w:val="1"/>
+      <w:numFmt w:val="bullet"/>
+      <w:lvlText w:val=""/>
+      <w:lvlJc w:val="left"/>
+      <w:pPr>
+        <w:ind w:left="4320" w:hanging="360"/>
+      </w:pPr>
+      <w:rPr>
+        <w:rFonts w:ascii="Wingdings" w:hAnsi="Wingdings" w:cs="Wingdings" w:hint="default"/>
+      </w:rPr>
+    </w:lvl>
+    <w:lvl w:ilvl="6" w:tplc="04090001" w:tentative="1">
+      <w:start w:val="1"/>
+      <w:numFmt w:val="bullet"/>
+      <w:lvlText w:val=""/>
+      <w:lvlJc w:val="left"/>
+      <w:pPr>
+        <w:ind w:left="5040" w:hanging="360"/>
+      </w:pPr>
+      <w:rPr>
+        <w:rFonts w:ascii="Symbol" w:hAnsi="Symbol" w:cs="Symbol" w:hint="default"/>
+      </w:rPr>
+    </w:lvl>
+    <w:lvl w:ilvl="7" w:tplc="04090003" w:tentative="1">
+      <w:start w:val="1"/>
+      <w:numFmt w:val="bullet"/>
+      <w:lvlText w:val="o"/>
+      <w:lvlJc w:val="left"/>
+      <w:pPr>
+        <w:ind w:left="5760" w:hanging="360"/>
+      </w:pPr>
+      <w:rPr>
+        <w:rFonts w:ascii="Courier New" w:hAnsi="Courier New" w:cs="Courier New" w:hint="default"/>
+      </w:rPr>
+    </w:lvl>
+    <w:lvl w:ilvl="8" w:tplc="04090005" w:tentative="1">
+      <w:start w:val="1"/>
+      <w:numFmt w:val="bullet"/>
+      <w:lvlText w:val=""/>
+      <w:lvlJc w:val="left"/>
+      <w:pPr>
+        <w:ind w:left="6480" w:hanging="360"/>
+      </w:pPr>
+      <w:rPr>
+        <w:rFonts w:ascii="Wingdings" w:hAnsi="Wingdings" w:cs="Wingdings" w:hint="default"/>
+      </w:rPr>
+    </w:lvl>
+  </w:abstractNum>
+  <w:abstractNum w:abstractNumId="1" w15:restartNumberingAfterBreak="0">
+    <w:nsid w:val="47FD05AA"/>
+    <w:multiLevelType w:val="hybridMultilevel"/>
+    <w:tmpl w:val="195671EC"/>
+    <w:lvl w:ilvl="0" w:tplc="04090001">
+      <w:start w:val="1"/>
+      <w:numFmt w:val="bullet"/>
+      <w:lvlText w:val=""/>
+      <w:lvlJc w:val="left"/>
+      <w:pPr>
+        <w:ind w:left="720" w:hanging="360"/>
+      </w:pPr>
+      <w:rPr>
+        <w:rFonts w:ascii="Symbol" w:hAnsi="Symbol" w:cs="Symbol" w:hint="default"/>
+      </w:rPr>
+    </w:lvl>
+    <w:lvl w:ilvl="1" w:tplc="04090003">
+      <w:start w:val="1"/>
+      <w:numFmt w:val="bullet"/>
+      <w:lvlText w:val="o"/>
+      <w:lvlJc w:val="left"/>
+      <w:pPr>
+        <w:ind w:left="1440" w:hanging="360"/>
+      </w:pPr>
+      <w:rPr>
+        <w:rFonts w:ascii="Courier New" w:hAnsi="Courier New" w:cs="Courier New" w:hint="default"/>
+      </w:rPr>
+    </w:lvl>
+    <w:lvl w:ilvl="2" w:tplc="04090005" w:tentative="1">
+      <w:start w:val="1"/>
+      <w:numFmt w:val="bullet"/>
+      <w:lvlText w:val=""/>
+      <w:lvlJc w:val="left"/>
+      <w:pPr>
+        <w:ind w:left="2160" w:hanging="360"/>
+      </w:pPr>
+      <w:rPr>
+        <w:rFonts w:ascii="Wingdings" w:hAnsi="Wingdings" w:cs="Wingdings" w:hint="default"/>
+      </w:rPr>
+    </w:lvl>
+    <w:lvl w:ilvl="3" w:tplc="04090001" w:tentative="1">
+      <w:start w:val="1"/>
+      <w:numFmt w:val="bullet"/>
+      <w:lvlText w:val=""/>
+      <w:lvlJc w:val="left"/>
+      <w:pPr>
+        <w:ind w:left="2880" w:hanging="360"/>
+      </w:pPr>
+      <w:rPr>
+        <w:rFonts w:ascii="Symbol" w:hAnsi="Symbol" w:cs="Symbol" w:hint="default"/>
+      </w:rPr>
+    </w:lvl>
+    <w:lvl w:ilvl="4" w:tplc="04090003" w:tentative="1">
+      <w:start w:val="1"/>
+      <w:numFmt w:val="bullet"/>
+      <w:lvlText w:val="o"/>
+      <w:lvlJc w:val="left"/>
+      <w:pPr>
+        <w:ind w:left="3600" w:hanging="360"/>
+      </w:pPr>
+      <w:rPr>
+        <w:rFonts w:ascii="Courier New" w:hAnsi="Courier New" w:cs="Courier New" w:hint="default"/>
+      </w:rPr>
+    </w:lvl>
+    <w:lvl w:ilvl="5" w:tplc="04090005" w:tentative="1">
+      <w:start w:val="1"/>
+      <w:numFmt w:val="bullet"/>
+      <w:lvlText w:val=""/>
+      <w:lvlJc w:val="left"/>
+      <w:pPr>
+        <w:ind w:left="4320" w:hanging="360"/>
+      </w:pPr>
+      <w:rPr>
+        <w:rFonts w:ascii="Wingdings" w:hAnsi="Wingdings" w:cs="Wingdings" w:hint="default"/>
+      </w:rPr>
+    </w:lvl>
+    <w:lvl w:ilvl="6" w:tplc="04090001" w:tentative="1">
+      <w:start w:val="1"/>
+      <w:numFmt w:val="bullet"/>
+      <w:lvlText w:val=""/>
+      <w:lvlJc w:val="left"/>
+      <w:pPr>
+        <w:ind w:left="5040" w:hanging="360"/>
+      </w:pPr>
+      <w:rPr>
+        <w:rFonts w:ascii="Symbol" w:hAnsi="Symbol" w:cs="Symbol" w:hint="default"/>
+      </w:rPr>
+    </w:lvl>
+    <w:lvl w:ilvl="7" w:tplc="04090003" w:tentative="1">
+      <w:start w:val="1"/>
+      <w:numFmt w:val="bullet"/>
+      <w:lvlText w:val="o"/>
+      <w:lvlJc w:val="left"/>
+      <w:pPr>
+        <w:ind w:left="5760" w:hanging="360"/>
+      </w:pPr>
+      <w:rPr>
+        <w:rFonts w:ascii="Courier New" w:hAnsi="Courier New" w:cs="Courier New" w:hint="default"/>
+      </w:rPr>
+    </w:lvl>
+    <w:lvl w:ilvl="8" w:tplc="04090005" w:tentative="1">
+      <w:start w:val="1"/>
+      <w:numFmt w:val="bullet"/>
+      <w:lvlText w:val=""/>
+      <w:lvlJc w:val="left"/>
+      <w:pPr>
+        <w:ind w:left="6480" w:hanging="360"/>
+      </w:pPr>
+      <w:rPr>
+        <w:rFonts w:ascii="Wingdings" w:hAnsi="Wingdings" w:cs="Wingdings" w:hint="default"/>
+      </w:rPr>
+    </w:lvl>
+  </w:abstractNum>
+  <w:abstractNum w:abstractNumId="2" w15:restartNumberingAfterBreak="0">
+    <w:nsid w:val="51945AFE"/>
+    <w:multiLevelType w:val="hybridMultilevel"/>
+    <w:tmpl w:val="F8FC6148"/>
+    <w:lvl w:ilvl="0" w:tplc="04090001">
+      <w:start w:val="1"/>
+      <w:numFmt w:val="bullet"/>
+      <w:lvlText w:val=""/>
+      <w:lvlJc w:val="left"/>
+      <w:pPr>
+        <w:ind w:left="720" w:hanging="360"/>
+      </w:pPr>
+      <w:rPr>
+        <w:rFonts w:ascii="Symbol" w:hAnsi="Symbol" w:cs="Symbol" w:hint="default"/>
+      </w:rPr>
+    </w:lvl>
+    <w:lvl w:ilvl="1" w:tplc="04090003" w:tentative="1">
+      <w:start w:val="1"/>
+      <w:numFmt w:val="bullet"/>
+      <w:lvlText w:val="o"/>
+      <w:lvlJc w:val="left"/>
+      <w:pPr>
+        <w:ind w:left="1440" w:hanging="360"/>
+      </w:pPr>
+      <w:rPr>
+        <w:rFonts w:ascii="Courier New" w:hAnsi="Courier New" w:cs="Courier New" w:hint="default"/>
+      </w:rPr>
+    </w:lvl>
+    <w:lvl w:ilvl="2" w:tplc="04090005" w:tentative="1">
+      <w:start w:val="1"/>
+      <w:numFmt w:val="bullet"/>
+      <w:lvlText w:val=""/>
+      <w:lvlJc w:val="left"/>
+      <w:pPr>
+        <w:ind w:left="2160" w:hanging="360"/>
+      </w:pPr>
+      <w:rPr>
+        <w:rFonts w:ascii="Wingdings" w:hAnsi="Wingdings" w:cs="Wingdings" w:hint="default"/>
+      </w:rPr>
+    </w:lvl>
+    <w:lvl w:ilvl="3" w:tplc="04090001" w:tentative="1">
+      <w:start w:val="1"/>
+      <w:numFmt w:val="bullet"/>
+      <w:lvlText w:val=""/>
+      <w:lvlJc w:val="left"/>
+      <w:pPr>
+        <w:ind w:left="2880" w:hanging="360"/>
+      </w:pPr>
+      <w:rPr>
+        <w:rFonts w:ascii="Symbol" w:hAnsi="Symbol" w:cs="Symbol" w:hint="default"/>
+      </w:rPr>
+    </w:lvl>
+    <w:lvl w:ilvl="4" w:tplc="04090003" w:tentative="1">
+      <w:start w:val="1"/>
+      <w:numFmt w:val="bullet"/>
+      <w:lvlText w:val="o"/>
+      <w:lvlJc w:val="left"/>
+      <w:pPr>
+        <w:ind w:left="3600" w:hanging="360"/>
+      </w:pPr>
+      <w:rPr>
+        <w:rFonts w:ascii="Courier New" w:hAnsi="Courier New" w:cs="Courier New" w:hint="default"/>
+      </w:rPr>
+    </w:lvl>
+    <w:lvl w:ilvl="5" w:tplc="04090005" w:tentative="1">
+      <w:start w:val="1"/>
+      <w:numFmt w:val="bullet"/>
+      <w:lvlText w:val=""/>
+      <w:lvlJc w:val="left"/>
+      <w:pPr>
+        <w:ind w:left="4320" w:hanging="360"/>
+      </w:pPr>
+      <w:rPr>
+        <w:rFonts w:ascii="Wingdings" w:hAnsi="Wingdings" w:cs="Wingdings" w:hint="default"/>
+      </w:rPr>
+    </w:lvl>
+    <w:lvl w:ilvl="6" w:tplc="04090001" w:tentative="1">
+      <w:start w:val="1"/>
+      <w:numFmt w:val="bullet"/>
+      <w:lvlText w:val=""/>
+      <w:lvlJc w:val="left"/>
+      <w:pPr>
+        <w:ind w:left="5040" w:hanging="360"/>
+      </w:pPr>
+      <w:rPr>
+        <w:rFonts w:ascii="Symbol" w:hAnsi="Symbol" w:cs="Symbol" w:hint="default"/>
+      </w:rPr>
+    </w:lvl>
+    <w:lvl w:ilvl="7" w:tplc="04090003" w:tentative="1">
+      <w:start w:val="1"/>
+      <w:numFmt w:val="bullet"/>
+      <w:lvlText w:val="o"/>
+      <w:lvlJc w:val="left"/>
+      <w:pPr>
+        <w:ind w:left="5760" w:hanging="360"/>
+      </w:pPr>
+      <w:rPr>
+        <w:rFonts w:ascii="Courier New" w:hAnsi="Courier New" w:cs="Courier New" w:hint="default"/>
+      </w:rPr>
+    </w:lvl>
+    <w:lvl w:ilvl="8" w:tplc="04090005" w:tentative="1">
+      <w:start w:val="1"/>
+      <w:numFmt w:val="bullet"/>
+      <w:lvlText w:val=""/>
+      <w:lvlJc w:val="left"/>
+      <w:pPr>
+        <w:ind w:left="6480" w:hanging="360"/>
+      </w:pPr>
+      <w:rPr>
+        <w:rFonts w:ascii="Wingdings" w:hAnsi="Wingdings" w:cs="Wingdings" w:hint="default"/>
+      </w:rPr>
+    </w:lvl>
+  </w:abstractNum>
+  <w:abstractNum w:abstractNumId="3" w15:restartNumberingAfterBreak="0">
     <w:nsid w:val="5D4A21FB"/>
     <w:multiLevelType w:val="hybridMultilevel"/>
     <w:tmpl w:val="BF7436D6"/>
@@ -88,7 +757,7 @@
         <w:rFonts w:ascii="Symbol" w:hAnsi="Symbol" w:cs="Symbol" w:hint="default"/>
       </w:rPr>
     </w:lvl>
-    <w:lvl w:ilvl="1" w:tplc="04090003" w:tentative="1">
+    <w:lvl w:ilvl="1" w:tplc="04090003">
       <w:start w:val="1"/>
       <w:numFmt w:val="bullet"/>
       <w:lvlText w:val="o"/>
@@ -185,7 +854,7 @@
       </w:rPr>
     </w:lvl>
   </w:abstractNum>
-  <w:abstractNum w:abstractNumId="1" w15:restartNumberingAfterBreak="0">
+  <w:abstractNum w:abstractNumId="4" w15:restartNumberingAfterBreak="0">
     <w:nsid w:val="644624D5"/>
     <w:multiLevelType w:val="hybridMultilevel"/>
     <w:tmpl w:val="69F2C250"/>
@@ -201,7 +870,7 @@
         <w:rFonts w:ascii="Symbol" w:hAnsi="Symbol" w:cs="Symbol" w:hint="default"/>
       </w:rPr>
     </w:lvl>
-    <w:lvl w:ilvl="1" w:tplc="04090003" w:tentative="1">
+    <w:lvl w:ilvl="1" w:tplc="04090003">
       <w:start w:val="1"/>
       <w:numFmt w:val="bullet"/>
       <w:lvlText w:val="o"/>
@@ -299,10 +968,19 @@
     </w:lvl>
   </w:abstractNum>
   <w:num w:numId="1">
+    <w:abstractNumId w:val="4"/>
+  </w:num>
+  <w:num w:numId="2">
+    <w:abstractNumId w:val="3"/>
+  </w:num>
+  <w:num w:numId="3">
+    <w:abstractNumId w:val="0"/>
+  </w:num>
+  <w:num w:numId="4">
     <w:abstractNumId w:val="1"/>
   </w:num>
-  <w:num w:numId="2">
-    <w:abstractNumId w:val="0"/>
+  <w:num w:numId="5">
+    <w:abstractNumId w:val="2"/>
   </w:num>
 </w:numbering>
 </file>

</xml_diff>